<commit_message>
final commits - course done
</commit_message>
<xml_diff>
--- a/1130 - Final Essay Questions.docx
+++ b/1130 - Final Essay Questions.docx
@@ -8,8 +8,6 @@
           <w:b/>
         </w:rPr>
       </w:pPr>
-      <w:bookmarkStart w:id="0" w:name="_GoBack"/>
-      <w:bookmarkEnd w:id="0"/>
       <w:r>
         <w:rPr>
           <w:b/>
@@ -20,7 +18,19 @@
         <w:rPr>
           <w:b/>
         </w:rPr>
-        <w:t>10/012</w:t>
+        <w:t>04</w:t>
+      </w:r>
+      <w:r>
+        <w:rPr>
+          <w:b/>
+        </w:rPr>
+        <w:t>/0</w:t>
+      </w:r>
+      <w:r>
+        <w:rPr>
+          <w:b/>
+        </w:rPr>
+        <w:t>08</w:t>
       </w:r>
       <w:r>
         <w:rPr>
@@ -57,13 +67,7 @@
         <w:rPr>
           <w:b/>
         </w:rPr>
-        <w:t>Fall</w:t>
-      </w:r>
-      <w:r>
-        <w:rPr>
-          <w:b/>
-        </w:rPr>
-        <w:t xml:space="preserve"> 2016</w:t>
+        <w:t>Winter 2017</w:t>
       </w:r>
       <w:r>
         <w:rPr>
@@ -118,39 +122,81 @@
         <w:rPr>
           <w:b/>
         </w:rPr>
-        <w:t>Drafting Classes: Nov. 24 &amp; 29,</w:t>
-      </w:r>
-      <w:r>
-        <w:rPr>
-          <w:b/>
-        </w:rPr>
-        <w:t xml:space="preserve"> 2016 - draft required in class, paper copy</w:t>
-      </w:r>
-    </w:p>
-    <w:p>
-      <w:pPr>
-        <w:rPr>
-          <w:b/>
-        </w:rPr>
-      </w:pPr>
-      <w:r>
-        <w:rPr>
-          <w:b/>
-        </w:rPr>
-        <w:t>Proposal Due: Nov. 8, 2016</w:t>
-      </w:r>
-    </w:p>
-    <w:p>
-      <w:pPr>
-        <w:rPr>
-          <w:b/>
-        </w:rPr>
-      </w:pPr>
-      <w:r>
-        <w:rPr>
-          <w:b/>
-        </w:rPr>
-        <w:t>Annotated Bibliography Due: Nov. 15, 2016</w:t>
+        <w:t>Drafting Classes: April 6</w:t>
+      </w:r>
+      <w:r>
+        <w:rPr>
+          <w:b/>
+        </w:rPr>
+        <w:t xml:space="preserve"> &amp; </w:t>
+      </w:r>
+      <w:r>
+        <w:rPr>
+          <w:b/>
+        </w:rPr>
+        <w:t>11</w:t>
+      </w:r>
+      <w:r>
+        <w:rPr>
+          <w:b/>
+        </w:rPr>
+        <w:t>,</w:t>
+      </w:r>
+      <w:r>
+        <w:rPr>
+          <w:b/>
+        </w:rPr>
+        <w:t xml:space="preserve"> 201</w:t>
+      </w:r>
+      <w:r>
+        <w:rPr>
+          <w:b/>
+        </w:rPr>
+        <w:t>7</w:t>
+      </w:r>
+      <w:r>
+        <w:rPr>
+          <w:b/>
+        </w:rPr>
+        <w:t xml:space="preserve"> - draft required in class, paper copy</w:t>
+      </w:r>
+    </w:p>
+    <w:p>
+      <w:pPr>
+        <w:rPr>
+          <w:b/>
+        </w:rPr>
+      </w:pPr>
+      <w:r>
+        <w:rPr>
+          <w:b/>
+        </w:rPr>
+        <w:t xml:space="preserve">Proposal Due: </w:t>
+      </w:r>
+      <w:r>
+        <w:rPr>
+          <w:b/>
+        </w:rPr>
+        <w:t>March 16, 2017</w:t>
+      </w:r>
+    </w:p>
+    <w:p>
+      <w:pPr>
+        <w:rPr>
+          <w:b/>
+        </w:rPr>
+      </w:pPr>
+      <w:r>
+        <w:rPr>
+          <w:b/>
+        </w:rPr>
+        <w:t xml:space="preserve">Annotated Bibliography Due: </w:t>
+      </w:r>
+      <w:r>
+        <w:rPr>
+          <w:b/>
+        </w:rPr>
+        <w:t>March 30, 2017</w:t>
       </w:r>
     </w:p>
     <w:p>
@@ -181,25 +227,49 @@
         <w:rPr>
           <w:b/>
         </w:rPr>
-        <w:t>Dec.</w:t>
-      </w:r>
-      <w:r>
-        <w:rPr>
-          <w:b/>
-        </w:rPr>
-        <w:t xml:space="preserve"> </w:t>
-      </w:r>
-      <w:r>
-        <w:rPr>
-          <w:b/>
-        </w:rPr>
-        <w:t>1</w:t>
-      </w:r>
-      <w:r>
-        <w:rPr>
-          <w:b/>
-        </w:rPr>
-        <w:t xml:space="preserve">, 2016 (returned, marked with comments)   </w:t>
+        <w:t>April 13</w:t>
+      </w:r>
+      <w:r>
+        <w:rPr>
+          <w:b/>
+        </w:rPr>
+        <w:t>, 201</w:t>
+      </w:r>
+      <w:r>
+        <w:rPr>
+          <w:b/>
+        </w:rPr>
+        <w:t>7</w:t>
+      </w:r>
+      <w:r>
+        <w:rPr>
+          <w:b/>
+        </w:rPr>
+        <w:t xml:space="preserve"> (</w:t>
+      </w:r>
+      <w:r>
+        <w:rPr>
+          <w:b/>
+        </w:rPr>
+        <w:t xml:space="preserve">marked </w:t>
+      </w:r>
+      <w:r>
+        <w:rPr>
+          <w:b/>
+        </w:rPr>
+        <w:t xml:space="preserve">with </w:t>
+      </w:r>
+      <w:r>
+        <w:rPr>
+          <w:b/>
+        </w:rPr>
+        <w:t xml:space="preserve">instructor </w:t>
+      </w:r>
+      <w:r>
+        <w:rPr>
+          <w:b/>
+        </w:rPr>
+        <w:t xml:space="preserve">comments)   </w:t>
       </w:r>
     </w:p>
     <w:p>
@@ -217,13 +287,25 @@
         <w:rPr>
           <w:b/>
         </w:rPr>
-        <w:t>Dec. 8</w:t>
-      </w:r>
-      <w:r>
-        <w:rPr>
-          <w:b/>
-        </w:rPr>
-        <w:t>, 2016 by Email</w:t>
+        <w:t xml:space="preserve">April 19, </w:t>
+      </w:r>
+      <w:r>
+        <w:rPr>
+          <w:b/>
+        </w:rPr>
+        <w:t>201</w:t>
+      </w:r>
+      <w:r>
+        <w:rPr>
+          <w:b/>
+        </w:rPr>
+        <w:t>7</w:t>
+      </w:r>
+      <w:r>
+        <w:rPr>
+          <w:b/>
+        </w:rPr>
+        <w:t xml:space="preserve"> by Email</w:t>
       </w:r>
       <w:r>
         <w:rPr>
@@ -249,7 +331,25 @@
         <w:rPr>
           <w:b/>
         </w:rPr>
-        <w:t xml:space="preserve"> (returned, marked without comments; no penalty)    </w:t>
+        <w:t xml:space="preserve"> (no penalty; but, </w:t>
+      </w:r>
+      <w:r>
+        <w:rPr>
+          <w:b/>
+        </w:rPr>
+        <w:t xml:space="preserve">marked without </w:t>
+      </w:r>
+      <w:r>
+        <w:rPr>
+          <w:b/>
+        </w:rPr>
+        <w:t xml:space="preserve">instructor </w:t>
+      </w:r>
+      <w:r>
+        <w:rPr>
+          <w:b/>
+        </w:rPr>
+        <w:t xml:space="preserve">comments)    </w:t>
       </w:r>
     </w:p>
     <w:p>
@@ -281,13 +381,26 @@
         <w:rPr>
           <w:b/>
         </w:rPr>
-        <w:t>Dec. 13</w:t>
-      </w:r>
-      <w:r>
-        <w:rPr>
-          <w:b/>
-        </w:rPr>
-        <w:t>, 2016.</w:t>
+        <w:t>April 20, 2017</w:t>
+      </w:r>
+      <w:r>
+        <w:rPr>
+          <w:b/>
+        </w:rPr>
+        <w:t>.</w:t>
+      </w:r>
+    </w:p>
+    <w:p>
+      <w:pPr>
+        <w:rPr>
+          <w:b/>
+        </w:rPr>
+      </w:pPr>
+      <w:r>
+        <w:rPr>
+          <w:b/>
+        </w:rPr>
+        <w:t xml:space="preserve">Essays will be returned by written request only. </w:t>
       </w:r>
     </w:p>
     <w:p/>
@@ -317,26 +430,10 @@
           <w:numId w:val="1"/>
         </w:numPr>
       </w:pPr>
-      <w:r>
-        <w:t xml:space="preserve">The president of Douglas College earns about $170,000.00 in annual salary. Is she worth it? </w:t>
-      </w:r>
-      <w:bookmarkStart w:id="1" w:name="OLE_LINK3"/>
-      <w:bookmarkStart w:id="2" w:name="OLE_LINK4"/>
-      <w:r>
-        <w:t>(</w:t>
-      </w:r>
-      <w:hyperlink r:id="rId6" w:history="1">
-        <w:r>
-          <w:rPr>
-            <w:rStyle w:val="Hyperlink"/>
-          </w:rPr>
-          <w:t>http://www.vancouversun.com/business/public-sector-salaries/external.html?__lsa=42d4-f41e</w:t>
-        </w:r>
-      </w:hyperlink>
-      <w:bookmarkEnd w:id="1"/>
-      <w:bookmarkEnd w:id="2"/>
-      <w:r>
-        <w:t>)</w:t>
+      <w:bookmarkStart w:id="0" w:name="OLE_LINK21"/>
+      <w:bookmarkStart w:id="1" w:name="OLE_LINK22"/>
+      <w:r>
+        <w:t xml:space="preserve">What impact, if any, might games have on a specific aspect of personal health? </w:t>
       </w:r>
     </w:p>
     <w:p>
@@ -348,7 +445,7 @@
         </w:numPr>
       </w:pPr>
       <w:r>
-        <w:t xml:space="preserve">Most students require English courses, with a minimum-level final grade, to qualify for other programs or graduate with a degree. Is there any value to this requirement? </w:t>
+        <w:t>What impact, if any, might games have on a specific aspect of education?</w:t>
       </w:r>
     </w:p>
     <w:p>
@@ -360,7 +457,7 @@
         </w:numPr>
       </w:pPr>
       <w:r>
-        <w:t xml:space="preserve">Each semester, students are required to purchase textbooks in order to complete their coursework. Is this a just practice? </w:t>
+        <w:t>What impact, if any, might games have on a specific aspect of entrepreneurship?</w:t>
       </w:r>
     </w:p>
     <w:p>
@@ -372,77 +469,98 @@
         </w:numPr>
       </w:pPr>
       <w:r>
-        <w:t xml:space="preserve">What is the most important resource for you at Douglas College? </w:t>
-      </w:r>
-    </w:p>
+        <w:t xml:space="preserve">How might games </w:t>
+      </w:r>
+      <w:r>
+        <w:t>propose solutions to a complicated social issue?</w:t>
+      </w:r>
+    </w:p>
+    <w:bookmarkEnd w:id="0"/>
+    <w:bookmarkEnd w:id="1"/>
+    <w:p>
+      <w:r>
+        <w:t xml:space="preserve"> </w:t>
+      </w:r>
+    </w:p>
+    <w:p>
+      <w:bookmarkStart w:id="2" w:name="OLE_LINK23"/>
+      <w:bookmarkStart w:id="3" w:name="OLE_LINK24"/>
+      <w:bookmarkStart w:id="4" w:name="_GoBack"/>
+      <w:r>
+        <w:rPr>
+          <w:b/>
+        </w:rPr>
+        <w:t>Instructions:</w:t>
+      </w:r>
+      <w:r>
+        <w:t xml:space="preserve"> Write a research essay that addresses any aspect of one of the questions above. You must use at least five (5) scholarly sources in your paper, but not more than seven (7). You must use at least two (2) different types of peer reviewed scholarly material (sources) (i.e. a book source </w:t>
+      </w:r>
+      <w:r>
+        <w:rPr>
+          <w:i/>
+        </w:rPr>
+        <w:t>and</w:t>
+      </w:r>
+      <w:r>
+        <w:t xml:space="preserve"> a scholarly journal source), and not more than two (2) of your sources can be taken </w:t>
+      </w:r>
+      <w:r>
+        <w:rPr>
+          <w:i/>
+        </w:rPr>
+        <w:t>directly</w:t>
+      </w:r>
+      <w:r>
+        <w:t xml:space="preserve"> from the internet (this limit does not apply to scholarly articles accessed through the library database). All sources must be gathered from the Douglas College library or another College or University library—avoid public libraries. Be sure to reference your sources appropriately in an academic style that suits the disciplinary perspective that frames your essay. Failure to reference your sources correctly</w:t>
+      </w:r>
+      <w:r>
+        <w:t>—i</w:t>
+      </w:r>
+      <w:r>
+        <w:t>n your chosen style</w:t>
+      </w:r>
+      <w:r>
+        <w:t>—</w:t>
+      </w:r>
+      <w:r>
+        <w:t>will affect your grade negatively and could lead to charges of plagiarism.</w:t>
+      </w:r>
+    </w:p>
+    <w:bookmarkEnd w:id="2"/>
+    <w:bookmarkEnd w:id="3"/>
+    <w:bookmarkEnd w:id="4"/>
     <w:p/>
     <w:p>
       <w:r>
         <w:rPr>
           <w:b/>
         </w:rPr>
-        <w:t>Instructions:</w:t>
-      </w:r>
-      <w:r>
-        <w:t xml:space="preserve"> Write a research essay that addresses any aspect of one of the questions above. You must use at least five (5) scholarly sources in your paper, but not more than seven (7). You must use at least two (2) different types of peer reviewed scholarly material (sources) (i.e. a book source </w:t>
-      </w:r>
-      <w:r>
-        <w:rPr>
-          <w:i/>
-        </w:rPr>
-        <w:t>and</w:t>
-      </w:r>
-      <w:r>
-        <w:t xml:space="preserve"> a scholarly journal source), and not more than two (2) of your sources can be taken </w:t>
-      </w:r>
-      <w:r>
-        <w:rPr>
-          <w:i/>
-        </w:rPr>
-        <w:t>directly</w:t>
-      </w:r>
-      <w:r>
-        <w:t xml:space="preserve"> from the internet (this limit does not apply to scholarly articles accessed through the library database). All sources must be gathered from the Douglas College library or another College or University library—avoid public libraries. Be sure to reference your sources appropriately in an academic style that suits the disciplinary perspective that frames your essay. Failure to reference your sources correctly</w:t>
-      </w:r>
-      <w:r>
-        <w:t>—i</w:t>
-      </w:r>
-      <w:r>
-        <w:t>n your chosen style</w:t>
-      </w:r>
-      <w:r>
-        <w:t>—</w:t>
-      </w:r>
-      <w:r>
-        <w:t>will affect your grade negatively and could lead to charges of plagiarism.</w:t>
+        <w:t>Clarifications:</w:t>
+      </w:r>
+      <w:r>
+        <w:t xml:space="preserve"> Please be sure your academic style and formatting is correct—its correctness or incorrectness will be assessed and will count for or against your essay grade. Part of the exercise in writing a research paper is doing the research. Use your research strategies—key words, academic disciplines / dialogues, </w:t>
+      </w:r>
+      <w:r>
+        <w:t xml:space="preserve">audience, </w:t>
+      </w:r>
+      <w:r>
+        <w:t xml:space="preserve">and definitions—to help build the main focus of your argument. The topic areas are not broad in order to trick you, or make things difficult; their “broadness” will allow you to bring to the essay some of your own interests and concerns. Try to write an original essay that makes an argument—of interest to you—supported through the use of your scholarly sources. Use these scholarly materials to back up your main contention, add weight to your analysis, or to illustrate how your discussion contributes to, or diverges from, conversations already under way. </w:t>
       </w:r>
     </w:p>
     <w:p/>
     <w:p>
       <w:r>
-        <w:rPr>
-          <w:b/>
-        </w:rPr>
-        <w:t>Clarifications:</w:t>
-      </w:r>
-      <w:r>
-        <w:t xml:space="preserve"> Please be sure your academic style and formatting is correct—its correctness or incorrectness will be assessed and will count for or against your essay grade. Part of the exercise in writing a research paper is doing the research. Use your research strategies—key words, academic disciplines / dialogues, </w:t>
-      </w:r>
-      <w:r>
-        <w:t xml:space="preserve">audience, </w:t>
-      </w:r>
-      <w:r>
-        <w:t xml:space="preserve">and definitions—to help build the main focus of your argument. The topic areas are not broad in order to trick you, or make things difficult; their “broadness” will allow you to bring to the essay some of your own interests and concerns. Try to write an original essay that makes an argument—of interest to you—supported through the use of your scholarly sources. Use these scholarly materials to back up your main contention, add weight to your </w:t>
+        <w:t xml:space="preserve">While there is no strict number of quotations, summaries, etc., </w:t>
+      </w:r>
+      <w:r>
+        <w:t xml:space="preserve">from each source </w:t>
+      </w:r>
+      <w:r>
+        <w:t xml:space="preserve">required for the assignment, please remember that you are being assessed on your ability to </w:t>
       </w:r>
       <w:r>
         <w:lastRenderedPageBreak/>
-        <w:t xml:space="preserve">analysis, or to illustrate how your discussion contributes to, or diverges from, conversations already under way. </w:t>
-      </w:r>
-    </w:p>
-    <w:p/>
-    <w:p>
-      <w:r>
-        <w:t>While there is no strict number of quotations, summaries, etc., required for the assignment, please remember that you are being assessed on your ability to synthesize, analyze, and evaluate materials in order to make your claim(s). Essays that integrate varied, authoritative, scholarly (peer</w:t>
+        <w:t>synthesize, analyze, and evaluate materials in order to make your claim(s). Essays that integrate varied, authoritative, scholarly (peer</w:t>
       </w:r>
       <w:r>
         <w:t xml:space="preserve"> reviewed)</w:t>

</xml_diff>